<commit_message>
Actualizacion de documento de especificacion de requisitos 6
</commit_message>
<xml_diff>
--- a/Desarrollo/GoShop/Documentos/GS-DER-06.docx
+++ b/Desarrollo/GoShop/Documentos/GS-DER-06.docx
@@ -110,17 +110,18 @@
           <w:sz w:val="36"/>
           <w:szCs w:val="36"/>
         </w:rPr>
-        <w:t>GS-DER-06-Ver historial de compras</w:t>
-      </w:r>
-      <w:r>
+        <w:t>GS-DER-06-Ver historial de compras.</w:t>
+      </w:r>
+    </w:p>
+    <w:p>
+      <w:pPr>
         <w:rPr>
           <w:rFonts w:ascii="Times New Roman" w:eastAsia="Times New Roman" w:hAnsi="Times New Roman" w:cs="Times New Roman"/>
           <w:b/>
           <w:sz w:val="36"/>
           <w:szCs w:val="36"/>
         </w:rPr>
-        <w:t>.</w:t>
-      </w:r>
+      </w:pPr>
     </w:p>
     <w:p>
       <w:pPr>
@@ -154,6 +155,7 @@
     </w:p>
     <w:p>
       <w:pPr>
+        <w:jc w:val="center"/>
         <w:rPr>
           <w:rFonts w:ascii="Times New Roman" w:eastAsia="Times New Roman" w:hAnsi="Times New Roman" w:cs="Times New Roman"/>
           <w:b/>
@@ -161,26 +163,25 @@
           <w:szCs w:val="36"/>
         </w:rPr>
       </w:pPr>
-    </w:p>
-    <w:p>
-      <w:pPr>
-        <w:jc w:val="center"/>
+      <w:r>
         <w:rPr>
           <w:rFonts w:ascii="Times New Roman" w:eastAsia="Times New Roman" w:hAnsi="Times New Roman" w:cs="Times New Roman"/>
           <w:b/>
           <w:sz w:val="36"/>
           <w:szCs w:val="36"/>
         </w:rPr>
-      </w:pPr>
-      <w:r>
+        <w:t>Versión 1.1</w:t>
+      </w:r>
+    </w:p>
+    <w:p>
+      <w:pPr>
         <w:rPr>
           <w:rFonts w:ascii="Times New Roman" w:eastAsia="Times New Roman" w:hAnsi="Times New Roman" w:cs="Times New Roman"/>
           <w:b/>
           <w:sz w:val="36"/>
           <w:szCs w:val="36"/>
         </w:rPr>
-        <w:t>Versión 1.0</w:t>
-      </w:r>
+      </w:pPr>
     </w:p>
     <w:p>
       <w:pPr>
@@ -194,6 +195,7 @@
     </w:p>
     <w:p>
       <w:pPr>
+        <w:jc w:val="center"/>
         <w:rPr>
           <w:rFonts w:ascii="Times New Roman" w:eastAsia="Times New Roman" w:hAnsi="Times New Roman" w:cs="Times New Roman"/>
           <w:b/>
@@ -201,26 +203,25 @@
           <w:szCs w:val="36"/>
         </w:rPr>
       </w:pPr>
-    </w:p>
-    <w:p>
-      <w:pPr>
-        <w:jc w:val="center"/>
+      <w:r>
         <w:rPr>
           <w:rFonts w:ascii="Times New Roman" w:eastAsia="Times New Roman" w:hAnsi="Times New Roman" w:cs="Times New Roman"/>
           <w:b/>
           <w:sz w:val="36"/>
           <w:szCs w:val="36"/>
         </w:rPr>
-      </w:pPr>
-      <w:r>
+        <w:t>Control de Versiones</w:t>
+      </w:r>
+    </w:p>
+    <w:p>
+      <w:pPr>
         <w:rPr>
           <w:rFonts w:ascii="Times New Roman" w:eastAsia="Times New Roman" w:hAnsi="Times New Roman" w:cs="Times New Roman"/>
           <w:b/>
           <w:sz w:val="36"/>
           <w:szCs w:val="36"/>
         </w:rPr>
-        <w:t>Control de Versiones</w:t>
-      </w:r>
+      </w:pPr>
     </w:p>
     <w:p>
       <w:pPr>
@@ -334,6 +335,7 @@
     </w:p>
     <w:p>
       <w:pPr>
+        <w:jc w:val="right"/>
         <w:rPr>
           <w:rFonts w:ascii="Times New Roman" w:eastAsia="Times New Roman" w:hAnsi="Times New Roman" w:cs="Times New Roman"/>
           <w:b/>
@@ -341,25 +343,14 @@
           <w:szCs w:val="36"/>
         </w:rPr>
       </w:pPr>
-    </w:p>
-    <w:p>
-      <w:pPr>
-        <w:jc w:val="right"/>
+      <w:r>
         <w:rPr>
           <w:rFonts w:ascii="Times New Roman" w:eastAsia="Times New Roman" w:hAnsi="Times New Roman" w:cs="Times New Roman"/>
           <w:b/>
           <w:sz w:val="36"/>
           <w:szCs w:val="36"/>
         </w:rPr>
-      </w:pPr>
-      <w:r>
-        <w:rPr>
-          <w:rFonts w:ascii="Times New Roman" w:eastAsia="Times New Roman" w:hAnsi="Times New Roman" w:cs="Times New Roman"/>
-          <w:b/>
-          <w:sz w:val="36"/>
-          <w:szCs w:val="36"/>
-        </w:rPr>
-        <w:t>Lima, abril del 2023</w:t>
+        <w:t>Lima, junio del 2023</w:t>
       </w:r>
     </w:p>
     <w:p>
@@ -375,6 +366,1050 @@
     <w:p/>
     <w:p/>
     <w:p/>
+    <w:p/>
+    <w:p>
+      <w:pPr>
+        <w:spacing w:line="240" w:lineRule="auto"/>
+        <w:jc w:val="center"/>
+        <w:rPr>
+          <w:rFonts w:ascii="Times New Roman" w:eastAsia="Times New Roman" w:hAnsi="Times New Roman" w:cs="Times New Roman"/>
+          <w:sz w:val="24"/>
+          <w:szCs w:val="24"/>
+          <w:lang w:val="en-US"/>
+        </w:rPr>
+      </w:pPr>
+      <w:proofErr w:type="spellStart"/>
+      <w:r>
+        <w:rPr>
+          <w:rFonts w:ascii="Times New Roman" w:eastAsia="Times New Roman" w:hAnsi="Times New Roman" w:cs="Times New Roman"/>
+          <w:b/>
+          <w:bCs/>
+          <w:color w:val="000000"/>
+          <w:sz w:val="30"/>
+          <w:szCs w:val="30"/>
+          <w:lang w:val="en-US"/>
+        </w:rPr>
+        <w:t>Historial</w:t>
+      </w:r>
+      <w:proofErr w:type="spellEnd"/>
+      <w:r>
+        <w:rPr>
+          <w:rFonts w:ascii="Times New Roman" w:eastAsia="Times New Roman" w:hAnsi="Times New Roman" w:cs="Times New Roman"/>
+          <w:b/>
+          <w:bCs/>
+          <w:color w:val="000000"/>
+          <w:sz w:val="30"/>
+          <w:szCs w:val="30"/>
+          <w:lang w:val="en-US"/>
+        </w:rPr>
+        <w:t xml:space="preserve"> de </w:t>
+      </w:r>
+      <w:proofErr w:type="spellStart"/>
+      <w:r>
+        <w:rPr>
+          <w:rFonts w:ascii="Times New Roman" w:eastAsia="Times New Roman" w:hAnsi="Times New Roman" w:cs="Times New Roman"/>
+          <w:b/>
+          <w:bCs/>
+          <w:color w:val="000000"/>
+          <w:sz w:val="30"/>
+          <w:szCs w:val="30"/>
+          <w:lang w:val="en-US"/>
+        </w:rPr>
+        <w:t>revisiones</w:t>
+      </w:r>
+      <w:proofErr w:type="spellEnd"/>
+    </w:p>
+    <w:p>
+      <w:pPr>
+        <w:spacing w:line="240" w:lineRule="auto"/>
+        <w:rPr>
+          <w:rFonts w:ascii="Times New Roman" w:eastAsia="Times New Roman" w:hAnsi="Times New Roman" w:cs="Times New Roman"/>
+          <w:sz w:val="24"/>
+          <w:szCs w:val="24"/>
+          <w:lang w:val="en-US"/>
+        </w:rPr>
+      </w:pPr>
+    </w:p>
+    <w:tbl>
+      <w:tblPr>
+        <w:tblW w:w="0" w:type="auto"/>
+        <w:jc w:val="center"/>
+        <w:tblCellMar>
+          <w:top w:w="15" w:type="dxa"/>
+          <w:left w:w="15" w:type="dxa"/>
+          <w:bottom w:w="15" w:type="dxa"/>
+          <w:right w:w="15" w:type="dxa"/>
+        </w:tblCellMar>
+        <w:tblLook w:val="04A0" w:firstRow="1" w:lastRow="0" w:firstColumn="1" w:lastColumn="0" w:noHBand="0" w:noVBand="1"/>
+      </w:tblPr>
+      <w:tblGrid>
+        <w:gridCol w:w="1567"/>
+        <w:gridCol w:w="1301"/>
+        <w:gridCol w:w="3952"/>
+        <w:gridCol w:w="2189"/>
+      </w:tblGrid>
+      <w:tr>
+        <w:trPr>
+          <w:jc w:val="center"/>
+        </w:trPr>
+        <w:tc>
+          <w:tcPr>
+            <w:tcW w:w="0" w:type="auto"/>
+            <w:tcBorders>
+              <w:top w:val="single" w:sz="8" w:space="0" w:color="000000"/>
+              <w:left w:val="single" w:sz="8" w:space="0" w:color="000000"/>
+              <w:bottom w:val="single" w:sz="8" w:space="0" w:color="000000"/>
+              <w:right w:val="single" w:sz="8" w:space="0" w:color="000000"/>
+            </w:tcBorders>
+            <w:tcMar>
+              <w:top w:w="100" w:type="dxa"/>
+              <w:left w:w="100" w:type="dxa"/>
+              <w:bottom w:w="100" w:type="dxa"/>
+              <w:right w:w="100" w:type="dxa"/>
+            </w:tcMar>
+            <w:hideMark/>
+          </w:tcPr>
+          <w:p>
+            <w:pPr>
+              <w:spacing w:line="240" w:lineRule="auto"/>
+              <w:jc w:val="center"/>
+              <w:rPr>
+                <w:rFonts w:ascii="Times New Roman" w:eastAsia="Times New Roman" w:hAnsi="Times New Roman" w:cs="Times New Roman"/>
+                <w:sz w:val="24"/>
+                <w:szCs w:val="24"/>
+                <w:lang w:val="en-US"/>
+              </w:rPr>
+            </w:pPr>
+            <w:proofErr w:type="spellStart"/>
+            <w:r>
+              <w:rPr>
+                <w:rFonts w:ascii="Times New Roman" w:eastAsia="Times New Roman" w:hAnsi="Times New Roman" w:cs="Times New Roman"/>
+                <w:b/>
+                <w:bCs/>
+                <w:color w:val="000000"/>
+                <w:sz w:val="30"/>
+                <w:szCs w:val="30"/>
+                <w:lang w:val="en-US"/>
+              </w:rPr>
+              <w:t>Fecha</w:t>
+            </w:r>
+            <w:proofErr w:type="spellEnd"/>
+          </w:p>
+        </w:tc>
+        <w:tc>
+          <w:tcPr>
+            <w:tcW w:w="0" w:type="auto"/>
+            <w:tcBorders>
+              <w:top w:val="single" w:sz="8" w:space="0" w:color="000000"/>
+              <w:left w:val="single" w:sz="8" w:space="0" w:color="000000"/>
+              <w:bottom w:val="single" w:sz="8" w:space="0" w:color="000000"/>
+              <w:right w:val="single" w:sz="8" w:space="0" w:color="000000"/>
+            </w:tcBorders>
+            <w:tcMar>
+              <w:top w:w="100" w:type="dxa"/>
+              <w:left w:w="100" w:type="dxa"/>
+              <w:bottom w:w="100" w:type="dxa"/>
+              <w:right w:w="100" w:type="dxa"/>
+            </w:tcMar>
+            <w:hideMark/>
+          </w:tcPr>
+          <w:p>
+            <w:pPr>
+              <w:spacing w:line="240" w:lineRule="auto"/>
+              <w:jc w:val="center"/>
+              <w:rPr>
+                <w:rFonts w:ascii="Times New Roman" w:eastAsia="Times New Roman" w:hAnsi="Times New Roman" w:cs="Times New Roman"/>
+                <w:sz w:val="24"/>
+                <w:szCs w:val="24"/>
+                <w:lang w:val="en-US"/>
+              </w:rPr>
+            </w:pPr>
+            <w:proofErr w:type="spellStart"/>
+            <w:r>
+              <w:rPr>
+                <w:rFonts w:ascii="Times New Roman" w:eastAsia="Times New Roman" w:hAnsi="Times New Roman" w:cs="Times New Roman"/>
+                <w:b/>
+                <w:bCs/>
+                <w:color w:val="000000"/>
+                <w:sz w:val="30"/>
+                <w:szCs w:val="30"/>
+                <w:lang w:val="en-US"/>
+              </w:rPr>
+              <w:t>Revisión</w:t>
+            </w:r>
+            <w:proofErr w:type="spellEnd"/>
+          </w:p>
+        </w:tc>
+        <w:tc>
+          <w:tcPr>
+            <w:tcW w:w="0" w:type="auto"/>
+            <w:tcBorders>
+              <w:top w:val="single" w:sz="8" w:space="0" w:color="000000"/>
+              <w:left w:val="single" w:sz="8" w:space="0" w:color="000000"/>
+              <w:bottom w:val="single" w:sz="8" w:space="0" w:color="000000"/>
+              <w:right w:val="single" w:sz="8" w:space="0" w:color="000000"/>
+            </w:tcBorders>
+            <w:tcMar>
+              <w:top w:w="100" w:type="dxa"/>
+              <w:left w:w="100" w:type="dxa"/>
+              <w:bottom w:w="100" w:type="dxa"/>
+              <w:right w:w="100" w:type="dxa"/>
+            </w:tcMar>
+            <w:hideMark/>
+          </w:tcPr>
+          <w:p>
+            <w:pPr>
+              <w:spacing w:line="240" w:lineRule="auto"/>
+              <w:jc w:val="center"/>
+              <w:rPr>
+                <w:rFonts w:ascii="Times New Roman" w:eastAsia="Times New Roman" w:hAnsi="Times New Roman" w:cs="Times New Roman"/>
+                <w:sz w:val="24"/>
+                <w:szCs w:val="24"/>
+                <w:lang w:val="en-US"/>
+              </w:rPr>
+            </w:pPr>
+            <w:proofErr w:type="spellStart"/>
+            <w:r>
+              <w:rPr>
+                <w:rFonts w:ascii="Times New Roman" w:eastAsia="Times New Roman" w:hAnsi="Times New Roman" w:cs="Times New Roman"/>
+                <w:b/>
+                <w:bCs/>
+                <w:color w:val="000000"/>
+                <w:sz w:val="30"/>
+                <w:szCs w:val="30"/>
+                <w:lang w:val="en-US"/>
+              </w:rPr>
+              <w:t>Descripción</w:t>
+            </w:r>
+            <w:proofErr w:type="spellEnd"/>
+          </w:p>
+        </w:tc>
+        <w:tc>
+          <w:tcPr>
+            <w:tcW w:w="0" w:type="auto"/>
+            <w:tcBorders>
+              <w:top w:val="single" w:sz="8" w:space="0" w:color="000000"/>
+              <w:left w:val="single" w:sz="8" w:space="0" w:color="000000"/>
+              <w:bottom w:val="single" w:sz="8" w:space="0" w:color="000000"/>
+              <w:right w:val="single" w:sz="8" w:space="0" w:color="000000"/>
+            </w:tcBorders>
+            <w:tcMar>
+              <w:top w:w="100" w:type="dxa"/>
+              <w:left w:w="100" w:type="dxa"/>
+              <w:bottom w:w="100" w:type="dxa"/>
+              <w:right w:w="100" w:type="dxa"/>
+            </w:tcMar>
+            <w:hideMark/>
+          </w:tcPr>
+          <w:p>
+            <w:pPr>
+              <w:spacing w:line="240" w:lineRule="auto"/>
+              <w:jc w:val="center"/>
+              <w:rPr>
+                <w:rFonts w:ascii="Times New Roman" w:eastAsia="Times New Roman" w:hAnsi="Times New Roman" w:cs="Times New Roman"/>
+                <w:sz w:val="24"/>
+                <w:szCs w:val="24"/>
+                <w:lang w:val="en-US"/>
+              </w:rPr>
+            </w:pPr>
+            <w:proofErr w:type="spellStart"/>
+            <w:r>
+              <w:rPr>
+                <w:rFonts w:ascii="Times New Roman" w:eastAsia="Times New Roman" w:hAnsi="Times New Roman" w:cs="Times New Roman"/>
+                <w:b/>
+                <w:bCs/>
+                <w:color w:val="000000"/>
+                <w:sz w:val="30"/>
+                <w:szCs w:val="30"/>
+                <w:lang w:val="en-US"/>
+              </w:rPr>
+              <w:t>Autor</w:t>
+            </w:r>
+            <w:proofErr w:type="spellEnd"/>
+          </w:p>
+        </w:tc>
+      </w:tr>
+      <w:tr>
+        <w:trPr>
+          <w:jc w:val="center"/>
+        </w:trPr>
+        <w:tc>
+          <w:tcPr>
+            <w:tcW w:w="0" w:type="auto"/>
+            <w:tcBorders>
+              <w:top w:val="single" w:sz="8" w:space="0" w:color="000000"/>
+              <w:left w:val="single" w:sz="8" w:space="0" w:color="000000"/>
+              <w:bottom w:val="single" w:sz="8" w:space="0" w:color="000000"/>
+              <w:right w:val="single" w:sz="8" w:space="0" w:color="000000"/>
+            </w:tcBorders>
+            <w:tcMar>
+              <w:top w:w="100" w:type="dxa"/>
+              <w:left w:w="100" w:type="dxa"/>
+              <w:bottom w:w="100" w:type="dxa"/>
+              <w:right w:w="100" w:type="dxa"/>
+            </w:tcMar>
+            <w:hideMark/>
+          </w:tcPr>
+          <w:p>
+            <w:pPr>
+              <w:spacing w:line="240" w:lineRule="auto"/>
+              <w:jc w:val="center"/>
+              <w:rPr>
+                <w:rFonts w:ascii="Times New Roman" w:eastAsia="Times New Roman" w:hAnsi="Times New Roman" w:cs="Times New Roman"/>
+                <w:sz w:val="24"/>
+                <w:szCs w:val="24"/>
+                <w:lang w:val="en-US"/>
+              </w:rPr>
+            </w:pPr>
+            <w:r>
+              <w:rPr>
+                <w:rFonts w:ascii="Times New Roman" w:eastAsia="Times New Roman" w:hAnsi="Times New Roman" w:cs="Times New Roman"/>
+                <w:color w:val="000000"/>
+                <w:sz w:val="30"/>
+                <w:szCs w:val="30"/>
+                <w:lang w:val="en-US"/>
+              </w:rPr>
+              <w:t>10/05</w:t>
+            </w:r>
+            <w:r>
+              <w:rPr>
+                <w:rFonts w:ascii="Times New Roman" w:eastAsia="Times New Roman" w:hAnsi="Times New Roman" w:cs="Times New Roman"/>
+                <w:color w:val="000000"/>
+                <w:sz w:val="30"/>
+                <w:szCs w:val="30"/>
+                <w:lang w:val="en-US"/>
+              </w:rPr>
+              <w:t>/2023</w:t>
+            </w:r>
+          </w:p>
+        </w:tc>
+        <w:tc>
+          <w:tcPr>
+            <w:tcW w:w="0" w:type="auto"/>
+            <w:tcBorders>
+              <w:top w:val="single" w:sz="8" w:space="0" w:color="000000"/>
+              <w:left w:val="single" w:sz="8" w:space="0" w:color="000000"/>
+              <w:bottom w:val="single" w:sz="8" w:space="0" w:color="000000"/>
+              <w:right w:val="single" w:sz="8" w:space="0" w:color="000000"/>
+            </w:tcBorders>
+            <w:tcMar>
+              <w:top w:w="100" w:type="dxa"/>
+              <w:left w:w="100" w:type="dxa"/>
+              <w:bottom w:w="100" w:type="dxa"/>
+              <w:right w:w="100" w:type="dxa"/>
+            </w:tcMar>
+            <w:hideMark/>
+          </w:tcPr>
+          <w:p>
+            <w:pPr>
+              <w:spacing w:line="240" w:lineRule="auto"/>
+              <w:jc w:val="center"/>
+              <w:rPr>
+                <w:rFonts w:ascii="Times New Roman" w:eastAsia="Times New Roman" w:hAnsi="Times New Roman" w:cs="Times New Roman"/>
+                <w:sz w:val="24"/>
+                <w:szCs w:val="24"/>
+                <w:lang w:val="en-US"/>
+              </w:rPr>
+            </w:pPr>
+            <w:r>
+              <w:rPr>
+                <w:rFonts w:ascii="Times New Roman" w:eastAsia="Times New Roman" w:hAnsi="Times New Roman" w:cs="Times New Roman"/>
+                <w:color w:val="000000"/>
+                <w:sz w:val="30"/>
+                <w:szCs w:val="30"/>
+                <w:lang w:val="en-US"/>
+              </w:rPr>
+              <w:t>1.0</w:t>
+            </w:r>
+          </w:p>
+        </w:tc>
+        <w:tc>
+          <w:tcPr>
+            <w:tcW w:w="0" w:type="auto"/>
+            <w:tcBorders>
+              <w:top w:val="single" w:sz="8" w:space="0" w:color="000000"/>
+              <w:left w:val="single" w:sz="8" w:space="0" w:color="000000"/>
+              <w:bottom w:val="single" w:sz="8" w:space="0" w:color="000000"/>
+              <w:right w:val="single" w:sz="8" w:space="0" w:color="000000"/>
+            </w:tcBorders>
+            <w:tcMar>
+              <w:top w:w="100" w:type="dxa"/>
+              <w:left w:w="100" w:type="dxa"/>
+              <w:bottom w:w="100" w:type="dxa"/>
+              <w:right w:w="100" w:type="dxa"/>
+            </w:tcMar>
+            <w:hideMark/>
+          </w:tcPr>
+          <w:p>
+            <w:pPr>
+              <w:spacing w:line="240" w:lineRule="auto"/>
+              <w:jc w:val="center"/>
+              <w:rPr>
+                <w:rFonts w:ascii="Times New Roman" w:eastAsia="Times New Roman" w:hAnsi="Times New Roman" w:cs="Times New Roman"/>
+                <w:sz w:val="24"/>
+                <w:szCs w:val="24"/>
+                <w:lang w:val="es-ES"/>
+              </w:rPr>
+            </w:pPr>
+            <w:r>
+              <w:rPr>
+                <w:rFonts w:ascii="Times New Roman" w:eastAsia="Times New Roman" w:hAnsi="Times New Roman" w:cs="Times New Roman"/>
+                <w:color w:val="000000"/>
+                <w:sz w:val="30"/>
+                <w:szCs w:val="30"/>
+                <w:lang w:val="es-ES"/>
+              </w:rPr>
+              <w:t>Primera versión del documento d</w:t>
+            </w:r>
+            <w:r>
+              <w:rPr>
+                <w:rFonts w:ascii="Times New Roman" w:eastAsia="Times New Roman" w:hAnsi="Times New Roman" w:cs="Times New Roman"/>
+                <w:color w:val="000000"/>
+                <w:sz w:val="30"/>
+                <w:szCs w:val="30"/>
+                <w:lang w:val="es-ES"/>
+              </w:rPr>
+              <w:t>e especificación de requisitos 6</w:t>
+            </w:r>
+          </w:p>
+        </w:tc>
+        <w:tc>
+          <w:tcPr>
+            <w:tcW w:w="0" w:type="auto"/>
+            <w:tcBorders>
+              <w:top w:val="single" w:sz="8" w:space="0" w:color="000000"/>
+              <w:left w:val="single" w:sz="8" w:space="0" w:color="000000"/>
+              <w:bottom w:val="single" w:sz="8" w:space="0" w:color="000000"/>
+              <w:right w:val="single" w:sz="8" w:space="0" w:color="000000"/>
+            </w:tcBorders>
+            <w:tcMar>
+              <w:top w:w="100" w:type="dxa"/>
+              <w:left w:w="100" w:type="dxa"/>
+              <w:bottom w:w="100" w:type="dxa"/>
+              <w:right w:w="100" w:type="dxa"/>
+            </w:tcMar>
+            <w:hideMark/>
+          </w:tcPr>
+          <w:p>
+            <w:pPr>
+              <w:spacing w:line="240" w:lineRule="auto"/>
+              <w:jc w:val="center"/>
+              <w:rPr>
+                <w:rFonts w:ascii="Times New Roman" w:eastAsia="Times New Roman" w:hAnsi="Times New Roman" w:cs="Times New Roman"/>
+                <w:sz w:val="24"/>
+                <w:szCs w:val="24"/>
+                <w:lang w:val="en-US"/>
+              </w:rPr>
+            </w:pPr>
+            <w:proofErr w:type="spellStart"/>
+            <w:r>
+              <w:rPr>
+                <w:rFonts w:ascii="Times New Roman" w:eastAsia="Times New Roman" w:hAnsi="Times New Roman" w:cs="Times New Roman"/>
+                <w:color w:val="000000"/>
+                <w:sz w:val="30"/>
+                <w:szCs w:val="30"/>
+                <w:lang w:val="en-US"/>
+              </w:rPr>
+              <w:t>Consultora</w:t>
+            </w:r>
+            <w:proofErr w:type="spellEnd"/>
+            <w:r>
+              <w:rPr>
+                <w:rFonts w:ascii="Times New Roman" w:eastAsia="Times New Roman" w:hAnsi="Times New Roman" w:cs="Times New Roman"/>
+                <w:color w:val="000000"/>
+                <w:sz w:val="30"/>
+                <w:szCs w:val="30"/>
+                <w:lang w:val="en-US"/>
+              </w:rPr>
+              <w:t xml:space="preserve"> </w:t>
+            </w:r>
+            <w:proofErr w:type="spellStart"/>
+            <w:r>
+              <w:rPr>
+                <w:rFonts w:ascii="Times New Roman" w:eastAsia="Times New Roman" w:hAnsi="Times New Roman" w:cs="Times New Roman"/>
+                <w:color w:val="000000"/>
+                <w:sz w:val="30"/>
+                <w:szCs w:val="30"/>
+                <w:lang w:val="en-US"/>
+              </w:rPr>
+              <w:t>HomeSkill</w:t>
+            </w:r>
+            <w:proofErr w:type="spellEnd"/>
+            <w:r>
+              <w:rPr>
+                <w:rFonts w:ascii="Times New Roman" w:eastAsia="Times New Roman" w:hAnsi="Times New Roman" w:cs="Times New Roman"/>
+                <w:color w:val="000000"/>
+                <w:sz w:val="30"/>
+                <w:szCs w:val="30"/>
+                <w:lang w:val="en-US"/>
+              </w:rPr>
+              <w:t xml:space="preserve"> S.A.</w:t>
+            </w:r>
+          </w:p>
+        </w:tc>
+      </w:tr>
+      <w:tr>
+        <w:trPr>
+          <w:jc w:val="center"/>
+        </w:trPr>
+        <w:tc>
+          <w:tcPr>
+            <w:tcW w:w="0" w:type="auto"/>
+            <w:tcBorders>
+              <w:top w:val="single" w:sz="8" w:space="0" w:color="000000"/>
+              <w:left w:val="single" w:sz="8" w:space="0" w:color="000000"/>
+              <w:bottom w:val="single" w:sz="8" w:space="0" w:color="000000"/>
+              <w:right w:val="single" w:sz="8" w:space="0" w:color="000000"/>
+            </w:tcBorders>
+            <w:tcMar>
+              <w:top w:w="100" w:type="dxa"/>
+              <w:left w:w="100" w:type="dxa"/>
+              <w:bottom w:w="100" w:type="dxa"/>
+              <w:right w:w="100" w:type="dxa"/>
+            </w:tcMar>
+            <w:hideMark/>
+          </w:tcPr>
+          <w:p>
+            <w:pPr>
+              <w:spacing w:line="240" w:lineRule="auto"/>
+              <w:jc w:val="center"/>
+              <w:rPr>
+                <w:rFonts w:ascii="Times New Roman" w:eastAsia="Times New Roman" w:hAnsi="Times New Roman" w:cs="Times New Roman"/>
+                <w:sz w:val="24"/>
+                <w:szCs w:val="24"/>
+                <w:lang w:val="en-US"/>
+              </w:rPr>
+            </w:pPr>
+            <w:r>
+              <w:rPr>
+                <w:rFonts w:ascii="Times New Roman" w:eastAsia="Times New Roman" w:hAnsi="Times New Roman" w:cs="Times New Roman"/>
+                <w:color w:val="000000"/>
+                <w:sz w:val="30"/>
+                <w:szCs w:val="30"/>
+                <w:lang w:val="en-US"/>
+              </w:rPr>
+              <w:t>08/06</w:t>
+            </w:r>
+            <w:r>
+              <w:rPr>
+                <w:rFonts w:ascii="Times New Roman" w:eastAsia="Times New Roman" w:hAnsi="Times New Roman" w:cs="Times New Roman"/>
+                <w:color w:val="000000"/>
+                <w:sz w:val="30"/>
+                <w:szCs w:val="30"/>
+                <w:lang w:val="en-US"/>
+              </w:rPr>
+              <w:t>/2023</w:t>
+            </w:r>
+          </w:p>
+        </w:tc>
+        <w:tc>
+          <w:tcPr>
+            <w:tcW w:w="0" w:type="auto"/>
+            <w:tcBorders>
+              <w:top w:val="single" w:sz="8" w:space="0" w:color="000000"/>
+              <w:left w:val="single" w:sz="8" w:space="0" w:color="000000"/>
+              <w:bottom w:val="single" w:sz="8" w:space="0" w:color="000000"/>
+              <w:right w:val="single" w:sz="8" w:space="0" w:color="000000"/>
+            </w:tcBorders>
+            <w:tcMar>
+              <w:top w:w="100" w:type="dxa"/>
+              <w:left w:w="100" w:type="dxa"/>
+              <w:bottom w:w="100" w:type="dxa"/>
+              <w:right w:w="100" w:type="dxa"/>
+            </w:tcMar>
+            <w:hideMark/>
+          </w:tcPr>
+          <w:p>
+            <w:pPr>
+              <w:spacing w:line="240" w:lineRule="auto"/>
+              <w:jc w:val="center"/>
+              <w:rPr>
+                <w:rFonts w:ascii="Times New Roman" w:eastAsia="Times New Roman" w:hAnsi="Times New Roman" w:cs="Times New Roman"/>
+                <w:sz w:val="24"/>
+                <w:szCs w:val="24"/>
+                <w:lang w:val="en-US"/>
+              </w:rPr>
+            </w:pPr>
+            <w:r>
+              <w:rPr>
+                <w:rFonts w:ascii="Times New Roman" w:eastAsia="Times New Roman" w:hAnsi="Times New Roman" w:cs="Times New Roman"/>
+                <w:color w:val="000000"/>
+                <w:sz w:val="30"/>
+                <w:szCs w:val="30"/>
+                <w:lang w:val="en-US"/>
+              </w:rPr>
+              <w:t>1.1</w:t>
+            </w:r>
+          </w:p>
+        </w:tc>
+        <w:tc>
+          <w:tcPr>
+            <w:tcW w:w="0" w:type="auto"/>
+            <w:tcBorders>
+              <w:top w:val="single" w:sz="8" w:space="0" w:color="000000"/>
+              <w:left w:val="single" w:sz="8" w:space="0" w:color="000000"/>
+              <w:bottom w:val="single" w:sz="8" w:space="0" w:color="000000"/>
+              <w:right w:val="single" w:sz="8" w:space="0" w:color="000000"/>
+            </w:tcBorders>
+            <w:tcMar>
+              <w:top w:w="100" w:type="dxa"/>
+              <w:left w:w="100" w:type="dxa"/>
+              <w:bottom w:w="100" w:type="dxa"/>
+              <w:right w:w="100" w:type="dxa"/>
+            </w:tcMar>
+            <w:hideMark/>
+          </w:tcPr>
+          <w:p>
+            <w:pPr>
+              <w:spacing w:line="240" w:lineRule="auto"/>
+              <w:jc w:val="center"/>
+              <w:rPr>
+                <w:rFonts w:ascii="Times New Roman" w:eastAsia="Times New Roman" w:hAnsi="Times New Roman" w:cs="Times New Roman"/>
+                <w:sz w:val="24"/>
+                <w:szCs w:val="24"/>
+                <w:lang w:val="es-ES"/>
+              </w:rPr>
+            </w:pPr>
+            <w:r>
+              <w:rPr>
+                <w:rFonts w:ascii="Times New Roman" w:eastAsia="Times New Roman" w:hAnsi="Times New Roman" w:cs="Times New Roman"/>
+                <w:color w:val="000000"/>
+                <w:sz w:val="30"/>
+                <w:szCs w:val="30"/>
+                <w:lang w:val="es-ES"/>
+              </w:rPr>
+              <w:t>Versión 1.1 del documento d</w:t>
+            </w:r>
+            <w:r>
+              <w:rPr>
+                <w:rFonts w:ascii="Times New Roman" w:eastAsia="Times New Roman" w:hAnsi="Times New Roman" w:cs="Times New Roman"/>
+                <w:color w:val="000000"/>
+                <w:sz w:val="30"/>
+                <w:szCs w:val="30"/>
+                <w:lang w:val="es-ES"/>
+              </w:rPr>
+              <w:t>e especificación de requisitos 6</w:t>
+            </w:r>
+          </w:p>
+        </w:tc>
+        <w:tc>
+          <w:tcPr>
+            <w:tcW w:w="0" w:type="auto"/>
+            <w:tcBorders>
+              <w:top w:val="single" w:sz="8" w:space="0" w:color="000000"/>
+              <w:left w:val="single" w:sz="8" w:space="0" w:color="000000"/>
+              <w:bottom w:val="single" w:sz="8" w:space="0" w:color="000000"/>
+              <w:right w:val="single" w:sz="8" w:space="0" w:color="000000"/>
+            </w:tcBorders>
+            <w:tcMar>
+              <w:top w:w="100" w:type="dxa"/>
+              <w:left w:w="100" w:type="dxa"/>
+              <w:bottom w:w="100" w:type="dxa"/>
+              <w:right w:w="100" w:type="dxa"/>
+            </w:tcMar>
+            <w:hideMark/>
+          </w:tcPr>
+          <w:p>
+            <w:pPr>
+              <w:spacing w:line="240" w:lineRule="auto"/>
+              <w:jc w:val="center"/>
+              <w:rPr>
+                <w:rFonts w:ascii="Times New Roman" w:eastAsia="Times New Roman" w:hAnsi="Times New Roman" w:cs="Times New Roman"/>
+                <w:sz w:val="24"/>
+                <w:szCs w:val="24"/>
+                <w:lang w:val="en-US"/>
+              </w:rPr>
+            </w:pPr>
+            <w:proofErr w:type="spellStart"/>
+            <w:r>
+              <w:rPr>
+                <w:rFonts w:ascii="Times New Roman" w:eastAsia="Times New Roman" w:hAnsi="Times New Roman" w:cs="Times New Roman"/>
+                <w:color w:val="000000"/>
+                <w:sz w:val="30"/>
+                <w:szCs w:val="30"/>
+                <w:lang w:val="en-US"/>
+              </w:rPr>
+              <w:t>Consultora</w:t>
+            </w:r>
+            <w:proofErr w:type="spellEnd"/>
+            <w:r>
+              <w:rPr>
+                <w:rFonts w:ascii="Times New Roman" w:eastAsia="Times New Roman" w:hAnsi="Times New Roman" w:cs="Times New Roman"/>
+                <w:color w:val="000000"/>
+                <w:sz w:val="30"/>
+                <w:szCs w:val="30"/>
+                <w:lang w:val="en-US"/>
+              </w:rPr>
+              <w:t xml:space="preserve"> </w:t>
+            </w:r>
+            <w:proofErr w:type="spellStart"/>
+            <w:r>
+              <w:rPr>
+                <w:rFonts w:ascii="Times New Roman" w:eastAsia="Times New Roman" w:hAnsi="Times New Roman" w:cs="Times New Roman"/>
+                <w:color w:val="000000"/>
+                <w:sz w:val="30"/>
+                <w:szCs w:val="30"/>
+                <w:lang w:val="en-US"/>
+              </w:rPr>
+              <w:t>HomeSkill</w:t>
+            </w:r>
+            <w:proofErr w:type="spellEnd"/>
+            <w:r>
+              <w:rPr>
+                <w:rFonts w:ascii="Times New Roman" w:eastAsia="Times New Roman" w:hAnsi="Times New Roman" w:cs="Times New Roman"/>
+                <w:color w:val="000000"/>
+                <w:sz w:val="30"/>
+                <w:szCs w:val="30"/>
+                <w:lang w:val="en-US"/>
+              </w:rPr>
+              <w:t xml:space="preserve"> S.A.</w:t>
+            </w:r>
+          </w:p>
+        </w:tc>
+      </w:tr>
+    </w:tbl>
+    <w:p/>
+    <w:p>
+      <w:pPr>
+        <w:jc w:val="center"/>
+        <w:rPr>
+          <w:rFonts w:ascii="Times New Roman" w:eastAsia="Times New Roman" w:hAnsi="Times New Roman" w:cs="Times New Roman"/>
+          <w:b/>
+          <w:sz w:val="24"/>
+          <w:szCs w:val="24"/>
+        </w:rPr>
+      </w:pPr>
+    </w:p>
+    <w:p>
+      <w:pPr>
+        <w:jc w:val="center"/>
+        <w:rPr>
+          <w:rFonts w:ascii="Times New Roman" w:eastAsia="Times New Roman" w:hAnsi="Times New Roman" w:cs="Times New Roman"/>
+          <w:b/>
+          <w:sz w:val="24"/>
+          <w:szCs w:val="24"/>
+        </w:rPr>
+      </w:pPr>
+    </w:p>
+    <w:p>
+      <w:pPr>
+        <w:jc w:val="center"/>
+        <w:rPr>
+          <w:rFonts w:ascii="Times New Roman" w:eastAsia="Times New Roman" w:hAnsi="Times New Roman" w:cs="Times New Roman"/>
+          <w:b/>
+          <w:sz w:val="24"/>
+          <w:szCs w:val="24"/>
+        </w:rPr>
+      </w:pPr>
+    </w:p>
+    <w:p>
+      <w:pPr>
+        <w:jc w:val="center"/>
+        <w:rPr>
+          <w:rFonts w:ascii="Times New Roman" w:eastAsia="Times New Roman" w:hAnsi="Times New Roman" w:cs="Times New Roman"/>
+          <w:b/>
+          <w:sz w:val="24"/>
+          <w:szCs w:val="24"/>
+        </w:rPr>
+      </w:pPr>
+    </w:p>
+    <w:p>
+      <w:pPr>
+        <w:jc w:val="center"/>
+        <w:rPr>
+          <w:rFonts w:ascii="Times New Roman" w:eastAsia="Times New Roman" w:hAnsi="Times New Roman" w:cs="Times New Roman"/>
+          <w:b/>
+          <w:sz w:val="24"/>
+          <w:szCs w:val="24"/>
+        </w:rPr>
+      </w:pPr>
+    </w:p>
+    <w:p>
+      <w:pPr>
+        <w:jc w:val="center"/>
+        <w:rPr>
+          <w:rFonts w:ascii="Times New Roman" w:eastAsia="Times New Roman" w:hAnsi="Times New Roman" w:cs="Times New Roman"/>
+          <w:b/>
+          <w:sz w:val="24"/>
+          <w:szCs w:val="24"/>
+        </w:rPr>
+      </w:pPr>
+    </w:p>
+    <w:p>
+      <w:pPr>
+        <w:jc w:val="center"/>
+        <w:rPr>
+          <w:rFonts w:ascii="Times New Roman" w:eastAsia="Times New Roman" w:hAnsi="Times New Roman" w:cs="Times New Roman"/>
+          <w:b/>
+          <w:sz w:val="24"/>
+          <w:szCs w:val="24"/>
+        </w:rPr>
+      </w:pPr>
+    </w:p>
+    <w:p>
+      <w:pPr>
+        <w:jc w:val="center"/>
+        <w:rPr>
+          <w:rFonts w:ascii="Times New Roman" w:eastAsia="Times New Roman" w:hAnsi="Times New Roman" w:cs="Times New Roman"/>
+          <w:b/>
+          <w:sz w:val="24"/>
+          <w:szCs w:val="24"/>
+        </w:rPr>
+      </w:pPr>
+    </w:p>
+    <w:p>
+      <w:pPr>
+        <w:jc w:val="center"/>
+        <w:rPr>
+          <w:rFonts w:ascii="Times New Roman" w:eastAsia="Times New Roman" w:hAnsi="Times New Roman" w:cs="Times New Roman"/>
+          <w:b/>
+          <w:sz w:val="24"/>
+          <w:szCs w:val="24"/>
+        </w:rPr>
+      </w:pPr>
+    </w:p>
+    <w:p>
+      <w:pPr>
+        <w:jc w:val="center"/>
+        <w:rPr>
+          <w:rFonts w:ascii="Times New Roman" w:eastAsia="Times New Roman" w:hAnsi="Times New Roman" w:cs="Times New Roman"/>
+          <w:b/>
+          <w:sz w:val="24"/>
+          <w:szCs w:val="24"/>
+        </w:rPr>
+      </w:pPr>
+    </w:p>
+    <w:p>
+      <w:pPr>
+        <w:jc w:val="center"/>
+        <w:rPr>
+          <w:rFonts w:ascii="Times New Roman" w:eastAsia="Times New Roman" w:hAnsi="Times New Roman" w:cs="Times New Roman"/>
+          <w:b/>
+          <w:sz w:val="24"/>
+          <w:szCs w:val="24"/>
+        </w:rPr>
+      </w:pPr>
+    </w:p>
+    <w:p>
+      <w:pPr>
+        <w:jc w:val="center"/>
+        <w:rPr>
+          <w:rFonts w:ascii="Times New Roman" w:eastAsia="Times New Roman" w:hAnsi="Times New Roman" w:cs="Times New Roman"/>
+          <w:b/>
+          <w:sz w:val="24"/>
+          <w:szCs w:val="24"/>
+        </w:rPr>
+      </w:pPr>
+    </w:p>
+    <w:p>
+      <w:pPr>
+        <w:jc w:val="center"/>
+        <w:rPr>
+          <w:rFonts w:ascii="Times New Roman" w:eastAsia="Times New Roman" w:hAnsi="Times New Roman" w:cs="Times New Roman"/>
+          <w:b/>
+          <w:sz w:val="24"/>
+          <w:szCs w:val="24"/>
+        </w:rPr>
+      </w:pPr>
+    </w:p>
+    <w:p>
+      <w:pPr>
+        <w:jc w:val="center"/>
+        <w:rPr>
+          <w:rFonts w:ascii="Times New Roman" w:eastAsia="Times New Roman" w:hAnsi="Times New Roman" w:cs="Times New Roman"/>
+          <w:b/>
+          <w:sz w:val="24"/>
+          <w:szCs w:val="24"/>
+        </w:rPr>
+      </w:pPr>
+    </w:p>
+    <w:p>
+      <w:pPr>
+        <w:jc w:val="center"/>
+        <w:rPr>
+          <w:rFonts w:ascii="Times New Roman" w:eastAsia="Times New Roman" w:hAnsi="Times New Roman" w:cs="Times New Roman"/>
+          <w:b/>
+          <w:sz w:val="24"/>
+          <w:szCs w:val="24"/>
+        </w:rPr>
+      </w:pPr>
+    </w:p>
+    <w:p>
+      <w:pPr>
+        <w:jc w:val="center"/>
+        <w:rPr>
+          <w:rFonts w:ascii="Times New Roman" w:eastAsia="Times New Roman" w:hAnsi="Times New Roman" w:cs="Times New Roman"/>
+          <w:b/>
+          <w:sz w:val="24"/>
+          <w:szCs w:val="24"/>
+        </w:rPr>
+      </w:pPr>
+    </w:p>
+    <w:p>
+      <w:pPr>
+        <w:jc w:val="center"/>
+        <w:rPr>
+          <w:rFonts w:ascii="Times New Roman" w:eastAsia="Times New Roman" w:hAnsi="Times New Roman" w:cs="Times New Roman"/>
+          <w:b/>
+          <w:sz w:val="24"/>
+          <w:szCs w:val="24"/>
+        </w:rPr>
+      </w:pPr>
+    </w:p>
+    <w:p>
+      <w:pPr>
+        <w:jc w:val="center"/>
+        <w:rPr>
+          <w:rFonts w:ascii="Times New Roman" w:eastAsia="Times New Roman" w:hAnsi="Times New Roman" w:cs="Times New Roman"/>
+          <w:b/>
+          <w:sz w:val="24"/>
+          <w:szCs w:val="24"/>
+        </w:rPr>
+      </w:pPr>
+    </w:p>
+    <w:p>
+      <w:pPr>
+        <w:jc w:val="center"/>
+        <w:rPr>
+          <w:rFonts w:ascii="Times New Roman" w:eastAsia="Times New Roman" w:hAnsi="Times New Roman" w:cs="Times New Roman"/>
+          <w:b/>
+          <w:sz w:val="24"/>
+          <w:szCs w:val="24"/>
+        </w:rPr>
+      </w:pPr>
+    </w:p>
+    <w:p>
+      <w:pPr>
+        <w:jc w:val="center"/>
+        <w:rPr>
+          <w:rFonts w:ascii="Times New Roman" w:eastAsia="Times New Roman" w:hAnsi="Times New Roman" w:cs="Times New Roman"/>
+          <w:b/>
+          <w:sz w:val="24"/>
+          <w:szCs w:val="24"/>
+        </w:rPr>
+      </w:pPr>
+    </w:p>
+    <w:p>
+      <w:pPr>
+        <w:jc w:val="center"/>
+        <w:rPr>
+          <w:rFonts w:ascii="Times New Roman" w:eastAsia="Times New Roman" w:hAnsi="Times New Roman" w:cs="Times New Roman"/>
+          <w:b/>
+          <w:sz w:val="24"/>
+          <w:szCs w:val="24"/>
+        </w:rPr>
+      </w:pPr>
+    </w:p>
+    <w:p>
+      <w:pPr>
+        <w:jc w:val="center"/>
+        <w:rPr>
+          <w:rFonts w:ascii="Times New Roman" w:eastAsia="Times New Roman" w:hAnsi="Times New Roman" w:cs="Times New Roman"/>
+          <w:b/>
+          <w:sz w:val="24"/>
+          <w:szCs w:val="24"/>
+        </w:rPr>
+      </w:pPr>
+    </w:p>
+    <w:p>
+      <w:pPr>
+        <w:jc w:val="center"/>
+        <w:rPr>
+          <w:rFonts w:ascii="Times New Roman" w:eastAsia="Times New Roman" w:hAnsi="Times New Roman" w:cs="Times New Roman"/>
+          <w:b/>
+          <w:sz w:val="24"/>
+          <w:szCs w:val="24"/>
+        </w:rPr>
+      </w:pPr>
+    </w:p>
+    <w:p>
+      <w:pPr>
+        <w:jc w:val="center"/>
+        <w:rPr>
+          <w:rFonts w:ascii="Times New Roman" w:eastAsia="Times New Roman" w:hAnsi="Times New Roman" w:cs="Times New Roman"/>
+          <w:b/>
+          <w:sz w:val="24"/>
+          <w:szCs w:val="24"/>
+        </w:rPr>
+      </w:pPr>
+    </w:p>
+    <w:p>
+      <w:pPr>
+        <w:jc w:val="center"/>
+        <w:rPr>
+          <w:rFonts w:ascii="Times New Roman" w:eastAsia="Times New Roman" w:hAnsi="Times New Roman" w:cs="Times New Roman"/>
+          <w:b/>
+          <w:sz w:val="24"/>
+          <w:szCs w:val="24"/>
+        </w:rPr>
+      </w:pPr>
+    </w:p>
+    <w:p>
+      <w:pPr>
+        <w:jc w:val="center"/>
+        <w:rPr>
+          <w:rFonts w:ascii="Times New Roman" w:eastAsia="Times New Roman" w:hAnsi="Times New Roman" w:cs="Times New Roman"/>
+          <w:b/>
+          <w:sz w:val="24"/>
+          <w:szCs w:val="24"/>
+        </w:rPr>
+      </w:pPr>
+    </w:p>
+    <w:p>
+      <w:pPr>
+        <w:jc w:val="center"/>
+        <w:rPr>
+          <w:rFonts w:ascii="Times New Roman" w:eastAsia="Times New Roman" w:hAnsi="Times New Roman" w:cs="Times New Roman"/>
+          <w:b/>
+          <w:sz w:val="24"/>
+          <w:szCs w:val="24"/>
+        </w:rPr>
+      </w:pPr>
+    </w:p>
+    <w:p>
+      <w:pPr>
+        <w:jc w:val="center"/>
+        <w:rPr>
+          <w:rFonts w:ascii="Times New Roman" w:eastAsia="Times New Roman" w:hAnsi="Times New Roman" w:cs="Times New Roman"/>
+          <w:b/>
+          <w:sz w:val="24"/>
+          <w:szCs w:val="24"/>
+        </w:rPr>
+      </w:pPr>
+    </w:p>
+    <w:p>
+      <w:pPr>
+        <w:jc w:val="center"/>
+        <w:rPr>
+          <w:rFonts w:ascii="Times New Roman" w:eastAsia="Times New Roman" w:hAnsi="Times New Roman" w:cs="Times New Roman"/>
+          <w:b/>
+          <w:sz w:val="24"/>
+          <w:szCs w:val="24"/>
+        </w:rPr>
+      </w:pPr>
+    </w:p>
+    <w:p>
+      <w:pPr>
+        <w:jc w:val="center"/>
+        <w:rPr>
+          <w:rFonts w:ascii="Times New Roman" w:eastAsia="Times New Roman" w:hAnsi="Times New Roman" w:cs="Times New Roman"/>
+          <w:b/>
+          <w:sz w:val="24"/>
+          <w:szCs w:val="24"/>
+        </w:rPr>
+      </w:pPr>
+    </w:p>
+    <w:p>
+      <w:pPr>
+        <w:jc w:val="center"/>
+        <w:rPr>
+          <w:rFonts w:ascii="Times New Roman" w:eastAsia="Times New Roman" w:hAnsi="Times New Roman" w:cs="Times New Roman"/>
+          <w:b/>
+          <w:sz w:val="24"/>
+          <w:szCs w:val="24"/>
+        </w:rPr>
+      </w:pPr>
+    </w:p>
     <w:p>
       <w:pPr>
         <w:jc w:val="center"/>
@@ -404,7 +1439,6 @@
           <w:docPartUnique/>
         </w:docPartObj>
       </w:sdtPr>
-      <w:sdtEndPr/>
       <w:sdtContent>
         <w:p>
           <w:pPr>
@@ -1219,23 +2253,7 @@
           <w:sz w:val="24"/>
           <w:szCs w:val="24"/>
         </w:rPr>
-        <w:t>Especificar el caso de “V</w:t>
-      </w:r>
-      <w:r>
-        <w:rPr>
-          <w:rFonts w:ascii="Times New Roman" w:eastAsia="Times New Roman" w:hAnsi="Times New Roman" w:cs="Times New Roman"/>
-          <w:sz w:val="24"/>
-          <w:szCs w:val="24"/>
-        </w:rPr>
-        <w:t>er historial de compras</w:t>
-      </w:r>
-      <w:r>
-        <w:rPr>
-          <w:rFonts w:ascii="Times New Roman" w:eastAsia="Times New Roman" w:hAnsi="Times New Roman" w:cs="Times New Roman"/>
-          <w:sz w:val="24"/>
-          <w:szCs w:val="24"/>
-        </w:rPr>
-        <w:t>”, el cual tiene como propósito</w:t>
+        <w:t>Especificar el caso de “Ver historial de compras”, el cual tiene como propósito</w:t>
       </w:r>
       <w:r>
         <w:rPr>
@@ -1249,39 +2267,7 @@
           <w:sz w:val="24"/>
           <w:szCs w:val="24"/>
         </w:rPr>
-        <w:t xml:space="preserve">proporcionar </w:t>
-      </w:r>
-      <w:r>
-        <w:rPr>
-          <w:rFonts w:ascii="Times New Roman" w:eastAsia="Times New Roman" w:hAnsi="Times New Roman" w:cs="Times New Roman"/>
-          <w:sz w:val="24"/>
-          <w:szCs w:val="24"/>
-        </w:rPr>
-        <w:t>a los visitantes una vista</w:t>
-      </w:r>
-      <w:r>
-        <w:rPr>
-          <w:rFonts w:ascii="Times New Roman" w:eastAsia="Times New Roman" w:hAnsi="Times New Roman" w:cs="Times New Roman"/>
-          <w:sz w:val="24"/>
-          <w:szCs w:val="24"/>
-        </w:rPr>
-        <w:t xml:space="preserve"> general </w:t>
-      </w:r>
-      <w:r>
-        <w:rPr>
-          <w:rFonts w:ascii="Times New Roman" w:eastAsia="Times New Roman" w:hAnsi="Times New Roman" w:cs="Times New Roman"/>
-          <w:sz w:val="24"/>
-          <w:szCs w:val="24"/>
-        </w:rPr>
-        <w:t>del historial de las compras que han sido efectuadas en el sitio web</w:t>
-      </w:r>
-      <w:r>
-        <w:rPr>
-          <w:rFonts w:ascii="Times New Roman" w:eastAsia="Times New Roman" w:hAnsi="Times New Roman" w:cs="Times New Roman"/>
-          <w:sz w:val="24"/>
-          <w:szCs w:val="24"/>
-        </w:rPr>
-        <w:t>.</w:t>
+        <w:t>proporcionar a los visitantes una vista general del historial de las compras que han sido efectuadas en el sitio web.</w:t>
       </w:r>
       <w:r>
         <w:rPr>
@@ -1317,23 +2303,7 @@
           <w:sz w:val="24"/>
           <w:szCs w:val="24"/>
         </w:rPr>
-        <w:t>El usuario podrá realizar esta funcionalidad</w:t>
-      </w:r>
-      <w:r>
-        <w:rPr>
-          <w:rFonts w:ascii="Times New Roman" w:eastAsia="Times New Roman" w:hAnsi="Times New Roman" w:cs="Times New Roman"/>
-          <w:sz w:val="24"/>
-          <w:szCs w:val="24"/>
-        </w:rPr>
-        <w:t xml:space="preserve"> en cualquier momento y por cualquier dispositivo ya sea móvil, portátil o escritorio.</w:t>
-      </w:r>
-      <w:r>
-        <w:rPr>
-          <w:rFonts w:ascii="Times New Roman" w:eastAsia="Times New Roman" w:hAnsi="Times New Roman" w:cs="Times New Roman"/>
-          <w:sz w:val="24"/>
-          <w:szCs w:val="24"/>
-        </w:rPr>
-        <w:t xml:space="preserve"> </w:t>
+        <w:t xml:space="preserve">El usuario podrá realizar esta funcionalidad en cualquier momento y por cualquier dispositivo ya sea móvil, portátil o escritorio. </w:t>
       </w:r>
     </w:p>
     <w:p>
@@ -1547,25 +2517,7 @@
           <w:sz w:val="24"/>
           <w:szCs w:val="24"/>
         </w:rPr>
-        <w:t>Diagrama d</w:t>
-      </w:r>
-      <w:r>
-        <w:rPr>
-          <w:rFonts w:ascii="Times New Roman" w:eastAsia="Times New Roman" w:hAnsi="Times New Roman" w:cs="Times New Roman"/>
-          <w:i/>
-          <w:sz w:val="24"/>
-          <w:szCs w:val="24"/>
-        </w:rPr>
-        <w:t>e casos de uso del requisito N°6</w:t>
-      </w:r>
-      <w:r>
-        <w:rPr>
-          <w:rFonts w:ascii="Times New Roman" w:eastAsia="Times New Roman" w:hAnsi="Times New Roman" w:cs="Times New Roman"/>
-          <w:i/>
-          <w:sz w:val="24"/>
-          <w:szCs w:val="24"/>
-        </w:rPr>
-        <w:t>.</w:t>
+        <w:t>Diagrama de casos de uso del requisito N°6.</w:t>
       </w:r>
     </w:p>
     <w:p>
@@ -1587,7 +2539,7 @@
           <w:lang w:val="en-US"/>
         </w:rPr>
         <w:drawing>
-          <wp:anchor distT="0" distB="0" distL="114300" distR="114300" simplePos="0" relativeHeight="251658240" behindDoc="0" locked="0" layoutInCell="1" allowOverlap="1" wp14:anchorId="2AF7A13B" wp14:editId="78F11E29">
+          <wp:anchor distT="0" distB="0" distL="114300" distR="114300" simplePos="0" relativeHeight="251659264" behindDoc="0" locked="0" layoutInCell="1" allowOverlap="1" wp14:anchorId="6533BF17" wp14:editId="0D36B352">
             <wp:simplePos x="0" y="0"/>
             <wp:positionH relativeFrom="margin">
               <wp:posOffset>838200</wp:posOffset>
@@ -1685,31 +2637,7 @@
           <w:sz w:val="24"/>
           <w:szCs w:val="24"/>
         </w:rPr>
-        <w:t xml:space="preserve"> Se muestra el diagrama d</w:t>
-      </w:r>
-      <w:r>
-        <w:rPr>
-          <w:rFonts w:ascii="Times New Roman" w:eastAsia="Times New Roman" w:hAnsi="Times New Roman" w:cs="Times New Roman"/>
-          <w:sz w:val="24"/>
-          <w:szCs w:val="24"/>
-        </w:rPr>
-        <w:t>e casos de uso del requisito N°6: Ver historial de compras</w:t>
-      </w:r>
-      <w:r>
-        <w:rPr>
-          <w:rFonts w:ascii="Times New Roman" w:eastAsia="Times New Roman" w:hAnsi="Times New Roman" w:cs="Times New Roman"/>
-          <w:sz w:val="24"/>
-          <w:szCs w:val="24"/>
-        </w:rPr>
-        <w:t xml:space="preserve">. Fuente: </w:t>
-      </w:r>
-      <w:r>
-        <w:rPr>
-          <w:rFonts w:ascii="Times New Roman" w:eastAsia="Times New Roman" w:hAnsi="Times New Roman" w:cs="Times New Roman"/>
-          <w:sz w:val="24"/>
-          <w:szCs w:val="24"/>
-        </w:rPr>
-        <w:t>Elaboración propia.</w:t>
+        <w:t xml:space="preserve"> Se muestra el diagrama de casos de uso del requisito N°6: Ver historial de compras. Fuente: Elaboración propia.</w:t>
       </w:r>
     </w:p>
     <w:p>
@@ -1866,87 +2794,7 @@
           <w:sz w:val="24"/>
           <w:szCs w:val="24"/>
         </w:rPr>
-        <w:t>El sitio web debe funcionar y está a disposición de los u</w:t>
-      </w:r>
-      <w:r>
-        <w:rPr>
-          <w:rFonts w:ascii="Times New Roman" w:eastAsia="Times New Roman" w:hAnsi="Times New Roman" w:cs="Times New Roman"/>
-          <w:sz w:val="24"/>
-          <w:szCs w:val="24"/>
-        </w:rPr>
-        <w:t>suarios, que la base de datos del sitio web cuente con</w:t>
-      </w:r>
-      <w:r>
-        <w:rPr>
-          <w:rFonts w:ascii="Times New Roman" w:eastAsia="Times New Roman" w:hAnsi="Times New Roman" w:cs="Times New Roman"/>
-          <w:sz w:val="24"/>
-          <w:szCs w:val="24"/>
-        </w:rPr>
-        <w:t xml:space="preserve"> el historial del usuario sobre sus compras hechas en la página</w:t>
-      </w:r>
-      <w:r>
-        <w:rPr>
-          <w:rFonts w:ascii="Times New Roman" w:eastAsia="Times New Roman" w:hAnsi="Times New Roman" w:cs="Times New Roman"/>
-          <w:sz w:val="24"/>
-          <w:szCs w:val="24"/>
-        </w:rPr>
-        <w:t xml:space="preserve">, que se haya </w:t>
-      </w:r>
-      <w:r>
-        <w:rPr>
-          <w:rFonts w:ascii="Times New Roman" w:eastAsia="Times New Roman" w:hAnsi="Times New Roman" w:cs="Times New Roman"/>
-          <w:sz w:val="24"/>
-          <w:szCs w:val="24"/>
-        </w:rPr>
-        <w:t>cargado</w:t>
-      </w:r>
-      <w:r>
-        <w:rPr>
-          <w:rFonts w:ascii="Times New Roman" w:eastAsia="Times New Roman" w:hAnsi="Times New Roman" w:cs="Times New Roman"/>
-          <w:sz w:val="24"/>
-          <w:szCs w:val="24"/>
-        </w:rPr>
-        <w:t xml:space="preserve"> el diseño del sitio web,</w:t>
-      </w:r>
-      <w:r>
-        <w:rPr>
-          <w:rFonts w:ascii="Times New Roman" w:eastAsia="Times New Roman" w:hAnsi="Times New Roman" w:cs="Times New Roman"/>
-          <w:sz w:val="24"/>
-          <w:szCs w:val="24"/>
-        </w:rPr>
-        <w:t xml:space="preserve"> y </w:t>
-      </w:r>
-      <w:r>
-        <w:rPr>
-          <w:rFonts w:ascii="Times New Roman" w:eastAsia="Times New Roman" w:hAnsi="Times New Roman" w:cs="Times New Roman"/>
-          <w:sz w:val="24"/>
-          <w:szCs w:val="24"/>
-        </w:rPr>
-        <w:t>ademá</w:t>
-      </w:r>
-      <w:r>
-        <w:rPr>
-          <w:rFonts w:ascii="Times New Roman" w:eastAsia="Times New Roman" w:hAnsi="Times New Roman" w:cs="Times New Roman"/>
-          <w:sz w:val="24"/>
-          <w:szCs w:val="24"/>
-        </w:rPr>
-        <w:t>s los dispositivos deberán estar conectados a i</w:t>
-      </w:r>
-      <w:r>
-        <w:rPr>
-          <w:rFonts w:ascii="Times New Roman" w:eastAsia="Times New Roman" w:hAnsi="Times New Roman" w:cs="Times New Roman"/>
-          <w:sz w:val="24"/>
-          <w:szCs w:val="24"/>
-        </w:rPr>
-        <w:t>nternet y los navegadores web deben estar a disposición</w:t>
-      </w:r>
-      <w:r>
-        <w:rPr>
-          <w:rFonts w:ascii="Times New Roman" w:eastAsia="Times New Roman" w:hAnsi="Times New Roman" w:cs="Times New Roman"/>
-          <w:sz w:val="24"/>
-          <w:szCs w:val="24"/>
-        </w:rPr>
-        <w:t xml:space="preserve"> de los usuarios.</w:t>
+        <w:t>El sitio web debe funcionar y está a disposición de los usuarios, que la base de datos del sitio web cuente con el historial del usuario sobre sus compras hechas en la página, que se haya cargado el diseño del sitio web, y además los dispositivos deberán estar conectados a internet y los navegadores web deben estar a disposición de los usuarios.</w:t>
       </w:r>
     </w:p>
     <w:p>
@@ -1993,71 +2841,7 @@
           <w:sz w:val="24"/>
           <w:szCs w:val="24"/>
         </w:rPr>
-        <w:t>Si el usuario logr</w:t>
-      </w:r>
-      <w:r>
-        <w:rPr>
-          <w:rFonts w:ascii="Times New Roman" w:eastAsia="Times New Roman" w:hAnsi="Times New Roman" w:cs="Times New Roman"/>
-          <w:sz w:val="24"/>
-          <w:szCs w:val="24"/>
-        </w:rPr>
-        <w:t>a visualizar la sección del historial de compra</w:t>
-      </w:r>
-      <w:r>
-        <w:rPr>
-          <w:rFonts w:ascii="Times New Roman" w:eastAsia="Times New Roman" w:hAnsi="Times New Roman" w:cs="Times New Roman"/>
-          <w:sz w:val="24"/>
-          <w:szCs w:val="24"/>
-        </w:rPr>
-        <w:t xml:space="preserve">, la vista de la página </w:t>
-      </w:r>
-      <w:r>
-        <w:rPr>
-          <w:rFonts w:ascii="Times New Roman" w:eastAsia="Times New Roman" w:hAnsi="Times New Roman" w:cs="Times New Roman"/>
-          <w:sz w:val="24"/>
-          <w:szCs w:val="24"/>
-        </w:rPr>
-        <w:t>debe</w:t>
-      </w:r>
-      <w:r>
-        <w:rPr>
-          <w:rFonts w:ascii="Times New Roman" w:eastAsia="Times New Roman" w:hAnsi="Times New Roman" w:cs="Times New Roman"/>
-          <w:sz w:val="24"/>
-          <w:szCs w:val="24"/>
-        </w:rPr>
-        <w:t>rá mostrar una lista de todas las compras realizadas, ordenadas por la fecha de compra y mostrando el monto efectuado</w:t>
-      </w:r>
-      <w:r>
-        <w:rPr>
-          <w:rFonts w:ascii="Times New Roman" w:eastAsia="Times New Roman" w:hAnsi="Times New Roman" w:cs="Times New Roman"/>
-          <w:sz w:val="24"/>
-          <w:szCs w:val="24"/>
-        </w:rPr>
-        <w:t xml:space="preserve">. En general, la funcionalidad de la </w:t>
-      </w:r>
-      <w:r>
-        <w:rPr>
-          <w:rFonts w:ascii="Times New Roman" w:eastAsia="Times New Roman" w:hAnsi="Times New Roman" w:cs="Times New Roman"/>
-          <w:sz w:val="24"/>
-          <w:szCs w:val="24"/>
-        </w:rPr>
-        <w:t xml:space="preserve">sección ver historial de compras debe </w:t>
-      </w:r>
-      <w:r>
-        <w:rPr>
-          <w:rFonts w:ascii="Times New Roman" w:eastAsia="Times New Roman" w:hAnsi="Times New Roman" w:cs="Times New Roman"/>
-          <w:sz w:val="24"/>
-          <w:szCs w:val="24"/>
-        </w:rPr>
-        <w:t>garantizar que los usuarios tengan una experiencia satisfactoria en el sitio</w:t>
-      </w:r>
-      <w:r>
-        <w:rPr>
-          <w:rFonts w:ascii="Times New Roman" w:eastAsia="Times New Roman" w:hAnsi="Times New Roman" w:cs="Times New Roman"/>
-          <w:sz w:val="24"/>
-          <w:szCs w:val="24"/>
-        </w:rPr>
-        <w:t>.</w:t>
+        <w:t>Si el usuario logra visualizar la sección del historial de compra, la vista de la página deberá mostrar una lista de todas las compras realizadas, ordenadas por la fecha de compra y mostrando el monto efectuado. En general, la funcionalidad de la sección ver historial de compras debe garantizar que los usuarios tengan una experiencia satisfactoria en el sitio.</w:t>
       </w:r>
     </w:p>
     <w:p>
@@ -2102,47 +2886,7 @@
           <w:sz w:val="24"/>
           <w:szCs w:val="24"/>
         </w:rPr>
-        <w:t>El usuario</w:t>
-      </w:r>
-      <w:r>
-        <w:rPr>
-          <w:rFonts w:ascii="Times New Roman" w:eastAsia="Times New Roman" w:hAnsi="Times New Roman" w:cs="Times New Roman"/>
-          <w:sz w:val="24"/>
-          <w:szCs w:val="24"/>
-        </w:rPr>
-        <w:t xml:space="preserve"> </w:t>
-      </w:r>
-      <w:r>
-        <w:rPr>
-          <w:rFonts w:ascii="Times New Roman" w:eastAsia="Times New Roman" w:hAnsi="Times New Roman" w:cs="Times New Roman"/>
-          <w:sz w:val="24"/>
-          <w:szCs w:val="24"/>
-        </w:rPr>
-        <w:t>ingresa a</w:t>
-      </w:r>
-      <w:r>
-        <w:rPr>
-          <w:rFonts w:ascii="Times New Roman" w:eastAsia="Times New Roman" w:hAnsi="Times New Roman" w:cs="Times New Roman"/>
-          <w:sz w:val="24"/>
-          <w:szCs w:val="24"/>
-        </w:rPr>
-        <w:t xml:space="preserve">l </w:t>
-      </w:r>
-      <w:r>
-        <w:rPr>
-          <w:rFonts w:ascii="Times New Roman" w:eastAsia="Times New Roman" w:hAnsi="Times New Roman" w:cs="Times New Roman"/>
-          <w:sz w:val="24"/>
-          <w:szCs w:val="24"/>
-        </w:rPr>
-        <w:t>sitio web a través de su cuenta personal</w:t>
-      </w:r>
-      <w:r>
-        <w:rPr>
-          <w:rFonts w:ascii="Times New Roman" w:eastAsia="Times New Roman" w:hAnsi="Times New Roman" w:cs="Times New Roman"/>
-          <w:sz w:val="24"/>
-          <w:szCs w:val="24"/>
-        </w:rPr>
-        <w:t xml:space="preserve">. </w:t>
+        <w:t xml:space="preserve">El usuario ingresa al sitio web a través de su cuenta personal. </w:t>
       </w:r>
     </w:p>
     <w:p>
@@ -2163,15 +2907,15 @@
           <w:sz w:val="24"/>
           <w:szCs w:val="24"/>
         </w:rPr>
-        <w:t>Luego, accede a la vista de usuario</w:t>
-      </w:r>
-      <w:r>
-        <w:rPr>
-          <w:rFonts w:ascii="Times New Roman" w:eastAsia="Times New Roman" w:hAnsi="Times New Roman" w:cs="Times New Roman"/>
-          <w:sz w:val="24"/>
-          <w:szCs w:val="24"/>
-        </w:rPr>
-        <w:t xml:space="preserve">. </w:t>
+        <w:t>Se ingresa al perfil del usuario</w:t>
+      </w:r>
+      <w:r>
+        <w:rPr>
+          <w:rFonts w:ascii="Times New Roman" w:eastAsia="Times New Roman" w:hAnsi="Times New Roman" w:cs="Times New Roman"/>
+          <w:sz w:val="24"/>
+          <w:szCs w:val="24"/>
+        </w:rPr>
+        <w:t>.</w:t>
       </w:r>
     </w:p>
     <w:p>
@@ -2186,49 +2930,13 @@
           <w:szCs w:val="24"/>
         </w:rPr>
       </w:pPr>
-      <w:bookmarkStart w:id="13" w:name="_Toc133671462"/>
-      <w:r>
-        <w:rPr>
-          <w:rFonts w:ascii="Times New Roman" w:hAnsi="Times New Roman" w:cs="Times New Roman"/>
-        </w:rPr>
-        <w:t>El s</w:t>
-      </w:r>
-      <w:r>
-        <w:rPr>
-          <w:rFonts w:ascii="Times New Roman" w:hAnsi="Times New Roman" w:cs="Times New Roman"/>
-        </w:rPr>
-        <w:t>ervidor carga la información</w:t>
-      </w:r>
-      <w:r>
-        <w:rPr>
-          <w:rFonts w:ascii="Times New Roman" w:hAnsi="Times New Roman" w:cs="Times New Roman"/>
-        </w:rPr>
-        <w:t xml:space="preserve"> del </w:t>
-      </w:r>
-      <w:r>
-        <w:rPr>
-          <w:rFonts w:ascii="Times New Roman" w:hAnsi="Times New Roman" w:cs="Times New Roman"/>
-        </w:rPr>
-        <w:t xml:space="preserve">usuario </w:t>
-      </w:r>
-      <w:r>
-        <w:rPr>
-          <w:rFonts w:ascii="Times New Roman" w:hAnsi="Times New Roman" w:cs="Times New Roman"/>
-        </w:rPr>
-        <w:t>y la sección de “Ver historial de compras” desde</w:t>
-      </w:r>
-      <w:r>
-        <w:rPr>
-          <w:rFonts w:ascii="Times New Roman" w:hAnsi="Times New Roman" w:cs="Times New Roman"/>
-        </w:rPr>
-        <w:t xml:space="preserve"> la base de </w:t>
-      </w:r>
-      <w:bookmarkEnd w:id="13"/>
-      <w:r>
-        <w:rPr>
-          <w:rFonts w:ascii="Times New Roman" w:hAnsi="Times New Roman" w:cs="Times New Roman"/>
-        </w:rPr>
-        <w:t>datos.</w:t>
+      <w:r>
+        <w:rPr>
+          <w:rFonts w:ascii="Times New Roman" w:eastAsia="Times New Roman" w:hAnsi="Times New Roman" w:cs="Times New Roman"/>
+          <w:sz w:val="24"/>
+          <w:szCs w:val="24"/>
+        </w:rPr>
+        <w:t>Aparecerán dos opciones, se elige la opción de “Tu historial”.</w:t>
       </w:r>
     </w:p>
     <w:p>
@@ -2249,7 +2957,7 @@
           <w:sz w:val="24"/>
           <w:szCs w:val="24"/>
         </w:rPr>
-        <w:t>El usuario accede al historial de compras y el servidor muestra toda la información.</w:t>
+        <w:t>Aparecerá en la pantalla un PDF con todo el historial de compras realizadas, dándoles la opción de poder descargarlo.</w:t>
       </w:r>
     </w:p>
     <w:p>
@@ -2260,8 +2968,8 @@
           <w:numId w:val="1"/>
         </w:numPr>
       </w:pPr>
-      <w:bookmarkStart w:id="14" w:name="_1m0nzze734mm" w:colFirst="0" w:colLast="0"/>
-      <w:bookmarkEnd w:id="14"/>
+      <w:bookmarkStart w:id="13" w:name="_1m0nzze734mm" w:colFirst="0" w:colLast="0"/>
+      <w:bookmarkEnd w:id="13"/>
       <w:r>
         <w:t>Excepciones.</w:t>
       </w:r>
@@ -2280,16 +2988,7 @@
           <w:sz w:val="24"/>
           <w:szCs w:val="24"/>
         </w:rPr>
-        <w:t>[EX1]: Problemas de conexión</w:t>
-      </w:r>
-      <w:r>
-        <w:rPr>
-          <w:rFonts w:ascii="Times New Roman" w:eastAsia="Times New Roman" w:hAnsi="Times New Roman" w:cs="Times New Roman"/>
-          <w:b/>
-          <w:sz w:val="24"/>
-          <w:szCs w:val="24"/>
-        </w:rPr>
-        <w:t>.</w:t>
+        <w:t>[EX1]: Problemas de conexión.</w:t>
       </w:r>
     </w:p>
     <w:p>
@@ -2327,25 +3026,7 @@
           <w:sz w:val="24"/>
           <w:szCs w:val="24"/>
         </w:rPr>
-        <w:t xml:space="preserve">[EX2]: </w:t>
-      </w:r>
-      <w:r>
-        <w:rPr>
-          <w:rFonts w:ascii="Times New Roman" w:eastAsia="Times New Roman" w:hAnsi="Times New Roman" w:cs="Times New Roman"/>
-          <w:b/>
-          <w:sz w:val="24"/>
-          <w:szCs w:val="24"/>
-        </w:rPr>
-        <w:t>Historial de compras vacía</w:t>
-      </w:r>
-      <w:r>
-        <w:rPr>
-          <w:rFonts w:ascii="Times New Roman" w:eastAsia="Times New Roman" w:hAnsi="Times New Roman" w:cs="Times New Roman"/>
-          <w:b/>
-          <w:sz w:val="24"/>
-          <w:szCs w:val="24"/>
-        </w:rPr>
-        <w:t>.</w:t>
+        <w:t>[EX2]: Historial de compras vacía.</w:t>
       </w:r>
     </w:p>
     <w:p>
@@ -2368,6 +3049,15 @@
         </w:rPr>
         <w:t>Si el usuario no cuenta con ninguna compra registrada en la página.</w:t>
       </w:r>
+    </w:p>
+    <w:p>
+      <w:pPr>
+        <w:rPr>
+          <w:rFonts w:ascii="Times New Roman" w:eastAsia="Times New Roman" w:hAnsi="Times New Roman" w:cs="Times New Roman"/>
+          <w:sz w:val="24"/>
+          <w:szCs w:val="24"/>
+        </w:rPr>
+      </w:pPr>
     </w:p>
     <w:p>
       <w:pPr>
@@ -2476,8 +3166,8 @@
           <w:numId w:val="1"/>
         </w:numPr>
       </w:pPr>
-      <w:bookmarkStart w:id="15" w:name="_1d5gc1gk943o" w:colFirst="0" w:colLast="0"/>
-      <w:bookmarkEnd w:id="15"/>
+      <w:bookmarkStart w:id="14" w:name="_1d5gc1gk943o" w:colFirst="0" w:colLast="0"/>
+      <w:bookmarkEnd w:id="14"/>
       <w:r>
         <w:lastRenderedPageBreak/>
         <w:t>Prototipos visuales.</w:t>
@@ -2493,25 +3183,24 @@
           <w:szCs w:val="24"/>
         </w:rPr>
       </w:pPr>
-      <w:bookmarkStart w:id="16" w:name="_GoBack"/>
       <w:r>
         <w:rPr>
           <w:noProof/>
           <w:lang w:val="en-US"/>
         </w:rPr>
         <w:drawing>
-          <wp:anchor distT="0" distB="0" distL="114300" distR="114300" simplePos="0" relativeHeight="251659264" behindDoc="1" locked="0" layoutInCell="1" allowOverlap="1" wp14:anchorId="347BCBED" wp14:editId="0C4B0B68">
+          <wp:anchor distT="0" distB="0" distL="114300" distR="114300" simplePos="0" relativeHeight="251660288" behindDoc="0" locked="0" layoutInCell="1" allowOverlap="1" wp14:anchorId="0689FBBA" wp14:editId="768AC51D">
             <wp:simplePos x="0" y="0"/>
-            <wp:positionH relativeFrom="column">
-              <wp:posOffset>228600</wp:posOffset>
+            <wp:positionH relativeFrom="margin">
+              <wp:posOffset>-247650</wp:posOffset>
             </wp:positionH>
             <wp:positionV relativeFrom="paragraph">
-              <wp:posOffset>335915</wp:posOffset>
+              <wp:posOffset>322580</wp:posOffset>
             </wp:positionV>
-            <wp:extent cx="5733415" cy="3553460"/>
-            <wp:effectExtent l="0" t="0" r="635" b="8890"/>
+            <wp:extent cx="6557010" cy="3133725"/>
+            <wp:effectExtent l="0" t="0" r="0" b="9525"/>
             <wp:wrapSquare wrapText="bothSides"/>
-            <wp:docPr id="1" name="Imagen 1"/>
+            <wp:docPr id="3" name="Imagen 3"/>
             <wp:cNvGraphicFramePr>
               <a:graphicFrameLocks xmlns:a="http://schemas.openxmlformats.org/drawingml/2006/main" noChangeAspect="1"/>
             </wp:cNvGraphicFramePr>
@@ -2519,7 +3208,7 @@
               <a:graphicData uri="http://schemas.openxmlformats.org/drawingml/2006/picture">
                 <pic:pic xmlns:pic="http://schemas.openxmlformats.org/drawingml/2006/picture">
                   <pic:nvPicPr>
-                    <pic:cNvPr id="1" name=""/>
+                    <pic:cNvPr id="3" name="asdasdasd.jpeg"/>
                     <pic:cNvPicPr/>
                   </pic:nvPicPr>
                   <pic:blipFill>
@@ -2537,7 +3226,7 @@
                   <pic:spPr>
                     <a:xfrm>
                       <a:off x="0" y="0"/>
-                      <a:ext cx="5733415" cy="3553460"/>
+                      <a:ext cx="6557010" cy="3133725"/>
                     </a:xfrm>
                     <a:prstGeom prst="rect">
                       <a:avLst/>
@@ -2546,10 +3235,15 @@
                 </pic:pic>
               </a:graphicData>
             </a:graphic>
+            <wp14:sizeRelH relativeFrom="page">
+              <wp14:pctWidth>0</wp14:pctWidth>
+            </wp14:sizeRelH>
+            <wp14:sizeRelV relativeFrom="page">
+              <wp14:pctHeight>0</wp14:pctHeight>
+            </wp14:sizeRelV>
           </wp:anchor>
         </w:drawing>
       </w:r>
-      <w:bookmarkEnd w:id="16"/>
       <w:r>
         <w:rPr>
           <w:rFonts w:ascii="Times New Roman" w:eastAsia="Times New Roman" w:hAnsi="Times New Roman" w:cs="Times New Roman"/>
@@ -2574,8 +3268,8 @@
           <w:numId w:val="1"/>
         </w:numPr>
       </w:pPr>
-      <w:bookmarkStart w:id="17" w:name="_z9ce95yb0oey" w:colFirst="0" w:colLast="0"/>
-      <w:bookmarkEnd w:id="17"/>
+      <w:bookmarkStart w:id="15" w:name="_z9ce95yb0oey" w:colFirst="0" w:colLast="0"/>
+      <w:bookmarkEnd w:id="15"/>
       <w:r>
         <w:t>Requerimientos no funcionales.</w:t>
       </w:r>
@@ -2644,6 +3338,10 @@
       </w:r>
     </w:p>
     <w:p/>
+    <w:p>
+      <w:bookmarkStart w:id="16" w:name="_GoBack"/>
+      <w:bookmarkEnd w:id="16"/>
+    </w:p>
     <w:sectPr>
       <w:headerReference w:type="default" r:id="rId9"/>
       <w:pgSz w:w="11909" w:h="16834"/>

</xml_diff>